<commit_message>
add building percantage graphics
</commit_message>
<xml_diff>
--- a/docs/map-unordered_map.docx
+++ b/docs/map-unordered_map.docx
@@ -466,6 +466,7 @@
         </w:rPr>
       </w:pPr>
       <w:proofErr w:type="spellStart"/>
+      <w:proofErr w:type="gramStart"/>
       <w:r>
         <w:rPr>
           <w:i/>
@@ -481,7 +482,16 @@
           <w:iCs/>
           <w:lang w:val="ru-RU"/>
         </w:rPr>
-        <w:t>[]</w:t>
+        <w:t>[</w:t>
+      </w:r>
+      <w:proofErr w:type="gramEnd"/>
+      <w:r>
+        <w:rPr>
+          <w:i/>
+          <w:iCs/>
+          <w:lang w:val="ru-RU"/>
+        </w:rPr>
+        <w:t>]</w:t>
       </w:r>
     </w:p>
     <w:p>
@@ -1215,12 +1225,17 @@
         <w:t xml:space="preserve">int </w:t>
       </w:r>
       <w:proofErr w:type="spellStart"/>
+      <w:proofErr w:type="gramStart"/>
       <w:r>
         <w:t>timeit</w:t>
       </w:r>
       <w:proofErr w:type="spellEnd"/>
       <w:r>
-        <w:t>() {</w:t>
+        <w:t>(</w:t>
+      </w:r>
+      <w:proofErr w:type="gramEnd"/>
+      <w:r>
+        <w:t>) {</w:t>
       </w:r>
     </w:p>
     <w:p>
@@ -1256,9 +1271,14 @@
         </w:pBdr>
       </w:pPr>
       <w:r>
-        <w:t xml:space="preserve">  static chrono::</w:t>
-      </w:r>
-      <w:proofErr w:type="spellStart"/>
+        <w:t xml:space="preserve">  static </w:t>
+      </w:r>
+      <w:proofErr w:type="gramStart"/>
+      <w:r>
+        <w:t>chrono::</w:t>
+      </w:r>
+      <w:proofErr w:type="spellStart"/>
+      <w:proofErr w:type="gramEnd"/>
       <w:r>
         <w:t>steady_clock</w:t>
       </w:r>
@@ -1308,9 +1328,14 @@
         </w:pBdr>
       </w:pPr>
       <w:r>
-        <w:t xml:space="preserve">    end = chrono::</w:t>
-      </w:r>
-      <w:proofErr w:type="spellStart"/>
+        <w:t xml:space="preserve">    end = </w:t>
+      </w:r>
+      <w:proofErr w:type="gramStart"/>
+      <w:r>
+        <w:t>chrono::</w:t>
+      </w:r>
+      <w:proofErr w:type="spellStart"/>
+      <w:proofErr w:type="gramEnd"/>
       <w:r>
         <w:t>steady_clock</w:t>
       </w:r>
@@ -1381,9 +1406,14 @@
         </w:pBdr>
       </w:pPr>
       <w:r>
-        <w:t xml:space="preserve">  start = chrono::</w:t>
-      </w:r>
-      <w:proofErr w:type="spellStart"/>
+        <w:t xml:space="preserve">  start = </w:t>
+      </w:r>
+      <w:proofErr w:type="gramStart"/>
+      <w:r>
+        <w:t>chrono::</w:t>
+      </w:r>
+      <w:proofErr w:type="spellStart"/>
+      <w:proofErr w:type="gramEnd"/>
       <w:r>
         <w:t>steady_clock</w:t>
       </w:r>
@@ -1529,7 +1559,15 @@
         </w:pBdr>
       </w:pPr>
       <w:r>
-        <w:t>int average(int (*</w:t>
+        <w:t xml:space="preserve">int </w:t>
+      </w:r>
+      <w:proofErr w:type="gramStart"/>
+      <w:r>
+        <w:t>average(</w:t>
+      </w:r>
+      <w:proofErr w:type="gramEnd"/>
+      <w:r>
+        <w:t>int (*</w:t>
       </w:r>
       <w:proofErr w:type="spellStart"/>
       <w:r>
@@ -1551,7 +1589,15 @@
         </w:pBdr>
       </w:pPr>
       <w:r>
-        <w:t xml:space="preserve">  std::vector&lt;int&gt; </w:t>
+        <w:t xml:space="preserve">  </w:t>
+      </w:r>
+      <w:proofErr w:type="gramStart"/>
+      <w:r>
+        <w:t>std::</w:t>
+      </w:r>
+      <w:proofErr w:type="gramEnd"/>
+      <w:r>
+        <w:t xml:space="preserve">vector&lt;int&gt; </w:t>
       </w:r>
       <w:proofErr w:type="spellStart"/>
       <w:r>
@@ -1658,12 +1704,17 @@
         <w:t xml:space="preserve"> = </w:t>
       </w:r>
       <w:proofErr w:type="spellStart"/>
+      <w:proofErr w:type="gramStart"/>
       <w:r>
         <w:t>func</w:t>
       </w:r>
       <w:proofErr w:type="spellEnd"/>
       <w:r>
-        <w:t>(num, seed);</w:t>
+        <w:t>(</w:t>
+      </w:r>
+      <w:proofErr w:type="gramEnd"/>
+      <w:r>
+        <w:t>num, seed);</w:t>
       </w:r>
     </w:p>
     <w:p>
@@ -1710,8 +1761,13 @@
         <w:t xml:space="preserve">      </w:t>
       </w:r>
       <w:proofErr w:type="spellStart"/>
-      <w:r>
-        <w:t>vec.push_back</w:t>
+      <w:proofErr w:type="gramStart"/>
+      <w:r>
+        <w:t>vec.push</w:t>
+      </w:r>
+      <w:proofErr w:type="gramEnd"/>
+      <w:r>
+        <w:t>_back</w:t>
       </w:r>
       <w:proofErr w:type="spellEnd"/>
       <w:r>
@@ -1737,9 +1793,14 @@
         </w:pBdr>
       </w:pPr>
       <w:r>
-        <w:t xml:space="preserve">    } while(</w:t>
-      </w:r>
-      <w:proofErr w:type="spellStart"/>
+        <w:t xml:space="preserve">    } </w:t>
+      </w:r>
+      <w:proofErr w:type="gramStart"/>
+      <w:r>
+        <w:t>while(</w:t>
+      </w:r>
+      <w:proofErr w:type="spellStart"/>
+      <w:proofErr w:type="gramEnd"/>
       <w:r>
         <w:t>common_time</w:t>
       </w:r>
@@ -1773,7 +1834,15 @@
         </w:pBdr>
       </w:pPr>
       <w:r>
-        <w:t xml:space="preserve">  std::sort(</w:t>
+        <w:t xml:space="preserve">  </w:t>
+      </w:r>
+      <w:proofErr w:type="gramStart"/>
+      <w:r>
+        <w:t>std::</w:t>
+      </w:r>
+      <w:proofErr w:type="gramEnd"/>
+      <w:r>
+        <w:t>sort(</w:t>
       </w:r>
       <w:proofErr w:type="spellStart"/>
       <w:r>
@@ -1834,10 +1903,12 @@
         <w:t xml:space="preserve">  int size = </w:t>
       </w:r>
       <w:proofErr w:type="spellStart"/>
+      <w:proofErr w:type="gramStart"/>
       <w:r>
         <w:t>vec.size</w:t>
       </w:r>
       <w:proofErr w:type="spellEnd"/>
+      <w:proofErr w:type="gramEnd"/>
       <w:r>
         <w:t>();</w:t>
       </w:r>
@@ -1867,7 +1938,23 @@
         </w:pBdr>
       </w:pPr>
       <w:r>
-        <w:t xml:space="preserve">  slice = slice == 0 ? 1 : slice;</w:t>
+        <w:t xml:space="preserve">  slice = slice == </w:t>
+      </w:r>
+      <w:proofErr w:type="gramStart"/>
+      <w:r>
+        <w:t>0 ?</w:t>
+      </w:r>
+      <w:proofErr w:type="gramEnd"/>
+      <w:r>
+        <w:t xml:space="preserve"> </w:t>
+      </w:r>
+      <w:proofErr w:type="gramStart"/>
+      <w:r>
+        <w:t>1 :</w:t>
+      </w:r>
+      <w:proofErr w:type="gramEnd"/>
+      <w:r>
+        <w:t xml:space="preserve"> slice;</w:t>
       </w:r>
     </w:p>
     <w:p>
@@ -2065,23 +2152,33 @@
         </w:pBdr>
       </w:pPr>
       <w:r>
-        <w:t>void test(</w:t>
-      </w:r>
-    </w:p>
-    <w:p>
-      <w:pPr>
-        <w:pStyle w:val="afff4"/>
-        <w:pBdr>
-          <w:top w:val="single" w:sz="4" w:space="1" w:color="auto"/>
-          <w:left w:val="single" w:sz="4" w:space="4" w:color="auto"/>
-          <w:bottom w:val="single" w:sz="4" w:space="1" w:color="auto"/>
-          <w:right w:val="single" w:sz="4" w:space="4" w:color="auto"/>
-        </w:pBdr>
-      </w:pPr>
-      <w:r>
-        <w:t xml:space="preserve">  std::</w:t>
-      </w:r>
-      <w:proofErr w:type="spellStart"/>
+        <w:t xml:space="preserve">void </w:t>
+      </w:r>
+      <w:proofErr w:type="gramStart"/>
+      <w:r>
+        <w:t>test(</w:t>
+      </w:r>
+      <w:proofErr w:type="gramEnd"/>
+    </w:p>
+    <w:p>
+      <w:pPr>
+        <w:pStyle w:val="afff4"/>
+        <w:pBdr>
+          <w:top w:val="single" w:sz="4" w:space="1" w:color="auto"/>
+          <w:left w:val="single" w:sz="4" w:space="4" w:color="auto"/>
+          <w:bottom w:val="single" w:sz="4" w:space="1" w:color="auto"/>
+          <w:right w:val="single" w:sz="4" w:space="4" w:color="auto"/>
+        </w:pBdr>
+      </w:pPr>
+      <w:r>
+        <w:t xml:space="preserve">  </w:t>
+      </w:r>
+      <w:proofErr w:type="gramStart"/>
+      <w:r>
+        <w:t>std::</w:t>
+      </w:r>
+      <w:proofErr w:type="spellStart"/>
+      <w:proofErr w:type="gramEnd"/>
       <w:r>
         <w:t>fstream</w:t>
       </w:r>
@@ -2101,21 +2198,37 @@
         </w:pBdr>
       </w:pPr>
       <w:r>
-        <w:t xml:space="preserve">  std::string collection,</w:t>
-      </w:r>
-    </w:p>
-    <w:p>
-      <w:pPr>
-        <w:pStyle w:val="afff4"/>
-        <w:pBdr>
-          <w:top w:val="single" w:sz="4" w:space="1" w:color="auto"/>
-          <w:left w:val="single" w:sz="4" w:space="4" w:color="auto"/>
-          <w:bottom w:val="single" w:sz="4" w:space="1" w:color="auto"/>
-          <w:right w:val="single" w:sz="4" w:space="4" w:color="auto"/>
-        </w:pBdr>
-      </w:pPr>
-      <w:r>
-        <w:t xml:space="preserve">  std::string operation,</w:t>
+        <w:t xml:space="preserve">  </w:t>
+      </w:r>
+      <w:proofErr w:type="gramStart"/>
+      <w:r>
+        <w:t>std::</w:t>
+      </w:r>
+      <w:proofErr w:type="gramEnd"/>
+      <w:r>
+        <w:t>string collection,</w:t>
+      </w:r>
+    </w:p>
+    <w:p>
+      <w:pPr>
+        <w:pStyle w:val="afff4"/>
+        <w:pBdr>
+          <w:top w:val="single" w:sz="4" w:space="1" w:color="auto"/>
+          <w:left w:val="single" w:sz="4" w:space="4" w:color="auto"/>
+          <w:bottom w:val="single" w:sz="4" w:space="1" w:color="auto"/>
+          <w:right w:val="single" w:sz="4" w:space="4" w:color="auto"/>
+        </w:pBdr>
+      </w:pPr>
+      <w:r>
+        <w:t xml:space="preserve">  </w:t>
+      </w:r>
+      <w:proofErr w:type="gramStart"/>
+      <w:r>
+        <w:t>std::</w:t>
+      </w:r>
+      <w:proofErr w:type="gramEnd"/>
+      <w:r>
+        <w:t>string operation,</w:t>
       </w:r>
     </w:p>
     <w:p>
@@ -2132,12 +2245,17 @@
         <w:t xml:space="preserve">  int (*</w:t>
       </w:r>
       <w:proofErr w:type="spellStart"/>
+      <w:proofErr w:type="gramStart"/>
       <w:r>
         <w:t>func</w:t>
       </w:r>
       <w:proofErr w:type="spellEnd"/>
       <w:r>
-        <w:t>)(int, int)</w:t>
+        <w:t>)(</w:t>
+      </w:r>
+      <w:proofErr w:type="gramEnd"/>
+      <w:r>
+        <w:t>int, int)</w:t>
       </w:r>
     </w:p>
     <w:p>
@@ -2183,25 +2301,117 @@
       </w:r>
       <w:proofErr w:type="spellStart"/>
       <w:r>
+        <w:t>elems_</w:t>
+      </w:r>
+      <w:proofErr w:type="gramStart"/>
+      <w:r>
+        <w:t>num</w:t>
+      </w:r>
+      <w:proofErr w:type="spellEnd"/>
+      <w:r>
+        <w:t>[</w:t>
+      </w:r>
+      <w:proofErr w:type="gramEnd"/>
+      <w:r>
+        <w:t>4] = { 100'000, 100'000 * 10, 100'000 * 30, 100'000 * 50 };</w:t>
+      </w:r>
+    </w:p>
+    <w:p>
+      <w:pPr>
+        <w:pStyle w:val="afff4"/>
+        <w:pBdr>
+          <w:top w:val="single" w:sz="4" w:space="1" w:color="auto"/>
+          <w:left w:val="single" w:sz="4" w:space="4" w:color="auto"/>
+          <w:bottom w:val="single" w:sz="4" w:space="1" w:color="auto"/>
+          <w:right w:val="single" w:sz="4" w:space="4" w:color="auto"/>
+        </w:pBdr>
+      </w:pPr>
+      <w:r>
+        <w:t xml:space="preserve">  for (auto </w:t>
+      </w:r>
+      <w:proofErr w:type="gramStart"/>
+      <w:r>
+        <w:t>num :</w:t>
+      </w:r>
+      <w:proofErr w:type="gramEnd"/>
+      <w:r>
+        <w:t xml:space="preserve"> </w:t>
+      </w:r>
+      <w:proofErr w:type="spellStart"/>
+      <w:r>
         <w:t>elems_num</w:t>
       </w:r>
       <w:proofErr w:type="spellEnd"/>
       <w:r>
-        <w:t>[4] = { 100'000, 100'000 * 10, 100'000 * 30, 100'000 * 50 };</w:t>
-      </w:r>
-    </w:p>
-    <w:p>
-      <w:pPr>
-        <w:pStyle w:val="afff4"/>
-        <w:pBdr>
-          <w:top w:val="single" w:sz="4" w:space="1" w:color="auto"/>
-          <w:left w:val="single" w:sz="4" w:space="4" w:color="auto"/>
-          <w:bottom w:val="single" w:sz="4" w:space="1" w:color="auto"/>
-          <w:right w:val="single" w:sz="4" w:space="4" w:color="auto"/>
-        </w:pBdr>
-      </w:pPr>
-      <w:r>
-        <w:t xml:space="preserve">  for (auto num : </w:t>
+        <w:t>) {</w:t>
+      </w:r>
+    </w:p>
+    <w:p>
+      <w:pPr>
+        <w:pStyle w:val="afff4"/>
+        <w:pBdr>
+          <w:top w:val="single" w:sz="4" w:space="1" w:color="auto"/>
+          <w:left w:val="single" w:sz="4" w:space="4" w:color="auto"/>
+          <w:bottom w:val="single" w:sz="4" w:space="1" w:color="auto"/>
+          <w:right w:val="single" w:sz="4" w:space="4" w:color="auto"/>
+        </w:pBdr>
+      </w:pPr>
+      <w:r>
+        <w:t xml:space="preserve">    file &lt;&lt; "collection " &lt;&lt; collection &lt;&lt; </w:t>
+      </w:r>
+      <w:proofErr w:type="gramStart"/>
+      <w:r>
+        <w:t>std::</w:t>
+      </w:r>
+      <w:proofErr w:type="spellStart"/>
+      <w:proofErr w:type="gramEnd"/>
+      <w:r>
+        <w:t>endl</w:t>
+      </w:r>
+      <w:proofErr w:type="spellEnd"/>
+      <w:r>
+        <w:t>;</w:t>
+      </w:r>
+    </w:p>
+    <w:p>
+      <w:pPr>
+        <w:pStyle w:val="afff4"/>
+        <w:pBdr>
+          <w:top w:val="single" w:sz="4" w:space="1" w:color="auto"/>
+          <w:left w:val="single" w:sz="4" w:space="4" w:color="auto"/>
+          <w:bottom w:val="single" w:sz="4" w:space="1" w:color="auto"/>
+          <w:right w:val="single" w:sz="4" w:space="4" w:color="auto"/>
+        </w:pBdr>
+      </w:pPr>
+      <w:r>
+        <w:t xml:space="preserve">    file &lt;&lt; "operation " &lt;&lt; operation &lt;&lt; </w:t>
+      </w:r>
+      <w:proofErr w:type="gramStart"/>
+      <w:r>
+        <w:t>std::</w:t>
+      </w:r>
+      <w:proofErr w:type="spellStart"/>
+      <w:proofErr w:type="gramEnd"/>
+      <w:r>
+        <w:t>endl</w:t>
+      </w:r>
+      <w:proofErr w:type="spellEnd"/>
+      <w:r>
+        <w:t>;</w:t>
+      </w:r>
+    </w:p>
+    <w:p>
+      <w:pPr>
+        <w:pStyle w:val="afff4"/>
+        <w:pBdr>
+          <w:top w:val="single" w:sz="4" w:space="1" w:color="auto"/>
+          <w:left w:val="single" w:sz="4" w:space="4" w:color="auto"/>
+          <w:bottom w:val="single" w:sz="4" w:space="1" w:color="auto"/>
+          <w:right w:val="single" w:sz="4" w:space="4" w:color="auto"/>
+        </w:pBdr>
+      </w:pPr>
+      <w:r>
+        <w:t xml:space="preserve">    file &lt;&lt; "</w:t>
       </w:r>
       <w:proofErr w:type="spellStart"/>
       <w:r>
@@ -2209,23 +2419,14 @@
       </w:r>
       <w:proofErr w:type="spellEnd"/>
       <w:r>
-        <w:t>) {</w:t>
-      </w:r>
-    </w:p>
-    <w:p>
-      <w:pPr>
-        <w:pStyle w:val="afff4"/>
-        <w:pBdr>
-          <w:top w:val="single" w:sz="4" w:space="1" w:color="auto"/>
-          <w:left w:val="single" w:sz="4" w:space="4" w:color="auto"/>
-          <w:bottom w:val="single" w:sz="4" w:space="1" w:color="auto"/>
-          <w:right w:val="single" w:sz="4" w:space="4" w:color="auto"/>
-        </w:pBdr>
-      </w:pPr>
-      <w:r>
-        <w:t xml:space="preserve">    file &lt;&lt; "collection " &lt;&lt; collection &lt;&lt; std::</w:t>
-      </w:r>
-      <w:proofErr w:type="spellStart"/>
+        <w:t xml:space="preserve"> " &lt;&lt; num &lt;&lt; </w:t>
+      </w:r>
+      <w:proofErr w:type="gramStart"/>
+      <w:r>
+        <w:t>std::</w:t>
+      </w:r>
+      <w:proofErr w:type="spellStart"/>
+      <w:proofErr w:type="gramEnd"/>
       <w:r>
         <w:t>endl</w:t>
       </w:r>
@@ -2245,7 +2446,20 @@
         </w:pBdr>
       </w:pPr>
       <w:r>
-        <w:t xml:space="preserve">    file &lt;&lt; "operation " &lt;&lt; operation &lt;&lt; std::</w:t>
+        <w:t xml:space="preserve">    file &lt;&lt; "time " &lt;&lt; </w:t>
+      </w:r>
+      <w:proofErr w:type="gramStart"/>
+      <w:r>
+        <w:t>average(</w:t>
+      </w:r>
+      <w:proofErr w:type="spellStart"/>
+      <w:proofErr w:type="gramEnd"/>
+      <w:r>
+        <w:t>func</w:t>
+      </w:r>
+      <w:proofErr w:type="spellEnd"/>
+      <w:r>
+        <w:t>, num, seed) &lt;&lt; std::</w:t>
       </w:r>
       <w:proofErr w:type="spellStart"/>
       <w:r>
@@ -2267,72 +2481,17 @@
         </w:pBdr>
       </w:pPr>
       <w:r>
-        <w:t xml:space="preserve">    file &lt;&lt; "</w:t>
-      </w:r>
-      <w:proofErr w:type="spellStart"/>
-      <w:r>
-        <w:t>elems_num</w:t>
-      </w:r>
-      <w:proofErr w:type="spellEnd"/>
-      <w:r>
-        <w:t xml:space="preserve"> " &lt;&lt; num &lt;&lt; std::</w:t>
-      </w:r>
-      <w:proofErr w:type="spellStart"/>
-      <w:r>
-        <w:t>endl</w:t>
-      </w:r>
-      <w:proofErr w:type="spellEnd"/>
-      <w:r>
-        <w:t>;</w:t>
-      </w:r>
-    </w:p>
-    <w:p>
-      <w:pPr>
-        <w:pStyle w:val="afff4"/>
-        <w:pBdr>
-          <w:top w:val="single" w:sz="4" w:space="1" w:color="auto"/>
-          <w:left w:val="single" w:sz="4" w:space="4" w:color="auto"/>
-          <w:bottom w:val="single" w:sz="4" w:space="1" w:color="auto"/>
-          <w:right w:val="single" w:sz="4" w:space="4" w:color="auto"/>
-        </w:pBdr>
-      </w:pPr>
-      <w:r>
-        <w:t xml:space="preserve">    file &lt;&lt; "time " &lt;&lt; average(</w:t>
-      </w:r>
-      <w:proofErr w:type="spellStart"/>
-      <w:r>
-        <w:t>func</w:t>
-      </w:r>
-      <w:proofErr w:type="spellEnd"/>
-      <w:r>
-        <w:t>, num, seed) &lt;&lt; std::</w:t>
-      </w:r>
-      <w:proofErr w:type="spellStart"/>
-      <w:r>
-        <w:t>endl</w:t>
-      </w:r>
-      <w:proofErr w:type="spellEnd"/>
-      <w:r>
-        <w:t>;</w:t>
-      </w:r>
-    </w:p>
-    <w:p>
-      <w:pPr>
-        <w:pStyle w:val="afff4"/>
-        <w:pBdr>
-          <w:top w:val="single" w:sz="4" w:space="1" w:color="auto"/>
-          <w:left w:val="single" w:sz="4" w:space="4" w:color="auto"/>
-          <w:bottom w:val="single" w:sz="4" w:space="1" w:color="auto"/>
-          <w:right w:val="single" w:sz="4" w:space="4" w:color="auto"/>
-        </w:pBdr>
-      </w:pPr>
-      <w:r>
         <w:t xml:space="preserve">    </w:t>
       </w:r>
       <w:r>
-        <w:t>file &lt;&lt; std::</w:t>
-      </w:r>
-      <w:proofErr w:type="spellStart"/>
+        <w:t xml:space="preserve">file &lt;&lt; </w:t>
+      </w:r>
+      <w:proofErr w:type="gramStart"/>
+      <w:r>
+        <w:t>std::</w:t>
+      </w:r>
+      <w:proofErr w:type="spellStart"/>
+      <w:proofErr w:type="gramEnd"/>
       <w:r>
         <w:t>endl</w:t>
       </w:r>
@@ -2512,35 +2671,59 @@
         </w:pBdr>
       </w:pPr>
       <w:r>
-        <w:t>int merge(int num, int seed) {</w:t>
-      </w:r>
-    </w:p>
-    <w:p>
-      <w:pPr>
-        <w:pStyle w:val="afff4"/>
-        <w:pBdr>
-          <w:top w:val="single" w:sz="4" w:space="1" w:color="auto"/>
-          <w:left w:val="single" w:sz="4" w:space="4" w:color="auto"/>
-          <w:bottom w:val="single" w:sz="4" w:space="1" w:color="auto"/>
-          <w:right w:val="single" w:sz="4" w:space="4" w:color="auto"/>
-        </w:pBdr>
-      </w:pPr>
-      <w:r>
-        <w:t xml:space="preserve">  T m1 = create&lt;T&gt;(num, seed);</w:t>
-      </w:r>
-    </w:p>
-    <w:p>
-      <w:pPr>
-        <w:pStyle w:val="afff4"/>
-        <w:pBdr>
-          <w:top w:val="single" w:sz="4" w:space="1" w:color="auto"/>
-          <w:left w:val="single" w:sz="4" w:space="4" w:color="auto"/>
-          <w:bottom w:val="single" w:sz="4" w:space="1" w:color="auto"/>
-          <w:right w:val="single" w:sz="4" w:space="4" w:color="auto"/>
-        </w:pBdr>
-      </w:pPr>
-      <w:r>
-        <w:t xml:space="preserve">  T m2 = create&lt;T&gt;(num, seed+1);</w:t>
+        <w:t xml:space="preserve">int </w:t>
+      </w:r>
+      <w:proofErr w:type="gramStart"/>
+      <w:r>
+        <w:t>merge(</w:t>
+      </w:r>
+      <w:proofErr w:type="gramEnd"/>
+      <w:r>
+        <w:t>int num, int seed) {</w:t>
+      </w:r>
+    </w:p>
+    <w:p>
+      <w:pPr>
+        <w:pStyle w:val="afff4"/>
+        <w:pBdr>
+          <w:top w:val="single" w:sz="4" w:space="1" w:color="auto"/>
+          <w:left w:val="single" w:sz="4" w:space="4" w:color="auto"/>
+          <w:bottom w:val="single" w:sz="4" w:space="1" w:color="auto"/>
+          <w:right w:val="single" w:sz="4" w:space="4" w:color="auto"/>
+        </w:pBdr>
+      </w:pPr>
+      <w:r>
+        <w:t xml:space="preserve">  T m1 = create&lt;T</w:t>
+      </w:r>
+      <w:proofErr w:type="gramStart"/>
+      <w:r>
+        <w:t>&gt;(</w:t>
+      </w:r>
+      <w:proofErr w:type="gramEnd"/>
+      <w:r>
+        <w:t>num, seed);</w:t>
+      </w:r>
+    </w:p>
+    <w:p>
+      <w:pPr>
+        <w:pStyle w:val="afff4"/>
+        <w:pBdr>
+          <w:top w:val="single" w:sz="4" w:space="1" w:color="auto"/>
+          <w:left w:val="single" w:sz="4" w:space="4" w:color="auto"/>
+          <w:bottom w:val="single" w:sz="4" w:space="1" w:color="auto"/>
+          <w:right w:val="single" w:sz="4" w:space="4" w:color="auto"/>
+        </w:pBdr>
+      </w:pPr>
+      <w:r>
+        <w:t xml:space="preserve">  T m2 = create&lt;T</w:t>
+      </w:r>
+      <w:proofErr w:type="gramStart"/>
+      <w:r>
+        <w:t>&gt;(</w:t>
+      </w:r>
+      <w:proofErr w:type="gramEnd"/>
+      <w:r>
+        <w:t>num, seed+1);</w:t>
       </w:r>
     </w:p>
     <w:p>
@@ -2557,26 +2740,39 @@
         <w:t xml:space="preserve">  </w:t>
       </w:r>
       <w:proofErr w:type="spellStart"/>
+      <w:proofErr w:type="gramStart"/>
       <w:r>
         <w:t>timeit</w:t>
       </w:r>
       <w:proofErr w:type="spellEnd"/>
       <w:r>
-        <w:t>();</w:t>
-      </w:r>
-    </w:p>
-    <w:p>
-      <w:pPr>
-        <w:pStyle w:val="afff4"/>
-        <w:pBdr>
-          <w:top w:val="single" w:sz="4" w:space="1" w:color="auto"/>
-          <w:left w:val="single" w:sz="4" w:space="4" w:color="auto"/>
-          <w:bottom w:val="single" w:sz="4" w:space="1" w:color="auto"/>
-          <w:right w:val="single" w:sz="4" w:space="4" w:color="auto"/>
-        </w:pBdr>
-      </w:pPr>
-      <w:r>
-        <w:t xml:space="preserve">  m1.merge(m2);</w:t>
+        <w:t>(</w:t>
+      </w:r>
+      <w:proofErr w:type="gramEnd"/>
+      <w:r>
+        <w:t>);</w:t>
+      </w:r>
+    </w:p>
+    <w:p>
+      <w:pPr>
+        <w:pStyle w:val="afff4"/>
+        <w:pBdr>
+          <w:top w:val="single" w:sz="4" w:space="1" w:color="auto"/>
+          <w:left w:val="single" w:sz="4" w:space="4" w:color="auto"/>
+          <w:bottom w:val="single" w:sz="4" w:space="1" w:color="auto"/>
+          <w:right w:val="single" w:sz="4" w:space="4" w:color="auto"/>
+        </w:pBdr>
+      </w:pPr>
+      <w:r>
+        <w:t xml:space="preserve">  m</w:t>
+      </w:r>
+      <w:proofErr w:type="gramStart"/>
+      <w:r>
+        <w:t>1.merge</w:t>
+      </w:r>
+      <w:proofErr w:type="gramEnd"/>
+      <w:r>
+        <w:t>(m2);</w:t>
       </w:r>
     </w:p>
     <w:p>
@@ -2593,12 +2789,17 @@
         <w:t xml:space="preserve">  return </w:t>
       </w:r>
       <w:proofErr w:type="spellStart"/>
+      <w:proofErr w:type="gramStart"/>
       <w:r>
         <w:t>timeit</w:t>
       </w:r>
       <w:proofErr w:type="spellEnd"/>
       <w:r>
-        <w:t>();</w:t>
+        <w:t>(</w:t>
+      </w:r>
+      <w:proofErr w:type="gramEnd"/>
+      <w:r>
+        <w:t>);</w:t>
       </w:r>
     </w:p>
     <w:p>
@@ -2626,6 +2827,12 @@
         <w:keepNext/>
         <w:jc w:val="center"/>
       </w:pPr>
+      <w:r>
+        <w:rPr>
+          <w:noProof/>
+        </w:rPr>
+        <w:t>-</w:t>
+      </w:r>
       <w:r>
         <w:rPr>
           <w:noProof/>
@@ -2683,6 +2890,9 @@
     <w:p>
       <w:pPr>
         <w:pStyle w:val="a8"/>
+        <w:rPr>
+          <w:lang w:val="ru-RU"/>
+        </w:rPr>
       </w:pPr>
       <w:r>
         <w:rPr>
@@ -2723,6 +2933,7 @@
       <w:r>
         <w:rPr>
           <w:noProof/>
+          <w:lang w:val="ru-RU"/>
         </w:rPr>
         <w:t>1</w:t>
       </w:r>
@@ -2758,6 +2969,7 @@
         <w:rPr>
           <w:lang w:val="ru-RU"/>
         </w:rPr>
+        <w:lastRenderedPageBreak/>
         <w:t>Итерирование</w:t>
       </w:r>
     </w:p>
@@ -2811,7 +3023,6 @@
         </w:pBdr>
       </w:pPr>
       <w:r>
-        <w:lastRenderedPageBreak/>
         <w:t>template&lt;</w:t>
       </w:r>
       <w:proofErr w:type="spellStart"/>
@@ -2838,25 +3049,41 @@
       </w:r>
       <w:proofErr w:type="spellStart"/>
       <w:r>
-        <w:t>forward_iteration</w:t>
-      </w:r>
-      <w:proofErr w:type="spellEnd"/>
-      <w:r>
-        <w:t>(int num, int seed) {</w:t>
-      </w:r>
-    </w:p>
-    <w:p>
-      <w:pPr>
-        <w:pStyle w:val="afff4"/>
-        <w:pBdr>
-          <w:top w:val="single" w:sz="4" w:space="1" w:color="auto"/>
-          <w:left w:val="single" w:sz="4" w:space="4" w:color="auto"/>
-          <w:bottom w:val="single" w:sz="4" w:space="1" w:color="auto"/>
-          <w:right w:val="single" w:sz="4" w:space="4" w:color="auto"/>
-        </w:pBdr>
-      </w:pPr>
-      <w:r>
-        <w:t xml:space="preserve">  T m = create&lt;T&gt;(num, seed);</w:t>
+        <w:t>forward_</w:t>
+      </w:r>
+      <w:proofErr w:type="gramStart"/>
+      <w:r>
+        <w:t>iteration</w:t>
+      </w:r>
+      <w:proofErr w:type="spellEnd"/>
+      <w:r>
+        <w:t>(</w:t>
+      </w:r>
+      <w:proofErr w:type="gramEnd"/>
+      <w:r>
+        <w:t>int num, int seed) {</w:t>
+      </w:r>
+    </w:p>
+    <w:p>
+      <w:pPr>
+        <w:pStyle w:val="afff4"/>
+        <w:pBdr>
+          <w:top w:val="single" w:sz="4" w:space="1" w:color="auto"/>
+          <w:left w:val="single" w:sz="4" w:space="4" w:color="auto"/>
+          <w:bottom w:val="single" w:sz="4" w:space="1" w:color="auto"/>
+          <w:right w:val="single" w:sz="4" w:space="4" w:color="auto"/>
+        </w:pBdr>
+      </w:pPr>
+      <w:r>
+        <w:t xml:space="preserve">  T m = create&lt;T</w:t>
+      </w:r>
+      <w:proofErr w:type="gramStart"/>
+      <w:r>
+        <w:t>&gt;(</w:t>
+      </w:r>
+      <w:proofErr w:type="gramEnd"/>
+      <w:r>
+        <w:t>num, seed);</w:t>
       </w:r>
     </w:p>
     <w:p>
@@ -2873,12 +3100,17 @@
         <w:t xml:space="preserve">  </w:t>
       </w:r>
       <w:proofErr w:type="spellStart"/>
+      <w:proofErr w:type="gramStart"/>
       <w:r>
         <w:t>timeit</w:t>
       </w:r>
       <w:proofErr w:type="spellEnd"/>
       <w:r>
-        <w:t>();</w:t>
+        <w:t>(</w:t>
+      </w:r>
+      <w:proofErr w:type="gramEnd"/>
+      <w:r>
+        <w:t>);</w:t>
       </w:r>
     </w:p>
     <w:p>
@@ -2903,10 +3135,12 @@
         <w:t xml:space="preserve"> = </w:t>
       </w:r>
       <w:proofErr w:type="spellStart"/>
+      <w:proofErr w:type="gramStart"/>
       <w:r>
         <w:t>m.begin</w:t>
       </w:r>
       <w:proofErr w:type="spellEnd"/>
+      <w:proofErr w:type="gramEnd"/>
       <w:r>
         <w:t xml:space="preserve">(); </w:t>
       </w:r>
@@ -3034,12 +3268,17 @@
         <w:t xml:space="preserve">  return </w:t>
       </w:r>
       <w:proofErr w:type="spellStart"/>
+      <w:proofErr w:type="gramStart"/>
       <w:r>
         <w:t>timeit</w:t>
       </w:r>
       <w:proofErr w:type="spellEnd"/>
       <w:r>
-        <w:t>();</w:t>
+        <w:t>(</w:t>
+      </w:r>
+      <w:proofErr w:type="gramEnd"/>
+      <w:r>
+        <w:t>);</w:t>
       </w:r>
     </w:p>
     <w:p>
@@ -3278,49 +3517,82 @@
         </w:pBdr>
       </w:pPr>
       <w:r>
-        <w:t>int insert(int num, int seed) {</w:t>
-      </w:r>
-    </w:p>
-    <w:p>
-      <w:pPr>
-        <w:pStyle w:val="afff4"/>
-        <w:pBdr>
-          <w:top w:val="single" w:sz="4" w:space="1" w:color="auto"/>
-          <w:left w:val="single" w:sz="4" w:space="4" w:color="auto"/>
-          <w:bottom w:val="single" w:sz="4" w:space="1" w:color="auto"/>
-          <w:right w:val="single" w:sz="4" w:space="4" w:color="auto"/>
-        </w:pBdr>
-      </w:pPr>
-      <w:r>
-        <w:t xml:space="preserve">  T m1 = create&lt;T&gt;(num, seed);</w:t>
-      </w:r>
-    </w:p>
-    <w:p>
-      <w:pPr>
-        <w:pStyle w:val="afff4"/>
-        <w:pBdr>
-          <w:top w:val="single" w:sz="4" w:space="1" w:color="auto"/>
-          <w:left w:val="single" w:sz="4" w:space="4" w:color="auto"/>
-          <w:bottom w:val="single" w:sz="4" w:space="1" w:color="auto"/>
-          <w:right w:val="single" w:sz="4" w:space="4" w:color="auto"/>
-        </w:pBdr>
-      </w:pPr>
-      <w:r>
-        <w:t xml:space="preserve">  T m2 = create&lt;T&gt;(num, seed);</w:t>
-      </w:r>
-    </w:p>
-    <w:p>
-      <w:pPr>
-        <w:pStyle w:val="afff4"/>
-        <w:pBdr>
-          <w:top w:val="single" w:sz="4" w:space="1" w:color="auto"/>
-          <w:left w:val="single" w:sz="4" w:space="4" w:color="auto"/>
-          <w:bottom w:val="single" w:sz="4" w:space="1" w:color="auto"/>
-          <w:right w:val="single" w:sz="4" w:space="4" w:color="auto"/>
-        </w:pBdr>
-      </w:pPr>
-      <w:r>
-        <w:t xml:space="preserve">  auto it = m2.begin();</w:t>
+        <w:lastRenderedPageBreak/>
+        <w:t xml:space="preserve">int </w:t>
+      </w:r>
+      <w:proofErr w:type="gramStart"/>
+      <w:r>
+        <w:t>insert(</w:t>
+      </w:r>
+      <w:proofErr w:type="gramEnd"/>
+      <w:r>
+        <w:t>int num, int seed) {</w:t>
+      </w:r>
+    </w:p>
+    <w:p>
+      <w:pPr>
+        <w:pStyle w:val="afff4"/>
+        <w:pBdr>
+          <w:top w:val="single" w:sz="4" w:space="1" w:color="auto"/>
+          <w:left w:val="single" w:sz="4" w:space="4" w:color="auto"/>
+          <w:bottom w:val="single" w:sz="4" w:space="1" w:color="auto"/>
+          <w:right w:val="single" w:sz="4" w:space="4" w:color="auto"/>
+        </w:pBdr>
+      </w:pPr>
+      <w:r>
+        <w:t xml:space="preserve">  T m1 = create&lt;T</w:t>
+      </w:r>
+      <w:proofErr w:type="gramStart"/>
+      <w:r>
+        <w:t>&gt;(</w:t>
+      </w:r>
+      <w:proofErr w:type="gramEnd"/>
+      <w:r>
+        <w:t>num, seed);</w:t>
+      </w:r>
+    </w:p>
+    <w:p>
+      <w:pPr>
+        <w:pStyle w:val="afff4"/>
+        <w:pBdr>
+          <w:top w:val="single" w:sz="4" w:space="1" w:color="auto"/>
+          <w:left w:val="single" w:sz="4" w:space="4" w:color="auto"/>
+          <w:bottom w:val="single" w:sz="4" w:space="1" w:color="auto"/>
+          <w:right w:val="single" w:sz="4" w:space="4" w:color="auto"/>
+        </w:pBdr>
+      </w:pPr>
+      <w:r>
+        <w:t xml:space="preserve">  T m2 = create&lt;T</w:t>
+      </w:r>
+      <w:proofErr w:type="gramStart"/>
+      <w:r>
+        <w:t>&gt;(</w:t>
+      </w:r>
+      <w:proofErr w:type="gramEnd"/>
+      <w:r>
+        <w:t>num, seed);</w:t>
+      </w:r>
+    </w:p>
+    <w:p>
+      <w:pPr>
+        <w:pStyle w:val="afff4"/>
+        <w:pBdr>
+          <w:top w:val="single" w:sz="4" w:space="1" w:color="auto"/>
+          <w:left w:val="single" w:sz="4" w:space="4" w:color="auto"/>
+          <w:bottom w:val="single" w:sz="4" w:space="1" w:color="auto"/>
+          <w:right w:val="single" w:sz="4" w:space="4" w:color="auto"/>
+        </w:pBdr>
+      </w:pPr>
+      <w:r>
+        <w:t xml:space="preserve">  auto it = m</w:t>
+      </w:r>
+      <w:proofErr w:type="gramStart"/>
+      <w:r>
+        <w:t>2.begin</w:t>
+      </w:r>
+      <w:proofErr w:type="gramEnd"/>
+      <w:r>
+        <w:t>();</w:t>
       </w:r>
     </w:p>
     <w:p>
@@ -3375,27 +3647,39 @@
         <w:t xml:space="preserve">  </w:t>
       </w:r>
       <w:proofErr w:type="spellStart"/>
+      <w:proofErr w:type="gramStart"/>
       <w:r>
         <w:t>timeit</w:t>
       </w:r>
       <w:proofErr w:type="spellEnd"/>
       <w:r>
-        <w:t>();</w:t>
-      </w:r>
-    </w:p>
-    <w:p>
-      <w:pPr>
-        <w:pStyle w:val="afff4"/>
-        <w:pBdr>
-          <w:top w:val="single" w:sz="4" w:space="1" w:color="auto"/>
-          <w:left w:val="single" w:sz="4" w:space="4" w:color="auto"/>
-          <w:bottom w:val="single" w:sz="4" w:space="1" w:color="auto"/>
-          <w:right w:val="single" w:sz="4" w:space="4" w:color="auto"/>
-        </w:pBdr>
-      </w:pPr>
-      <w:r>
-        <w:lastRenderedPageBreak/>
-        <w:t xml:space="preserve">  m1.insert(it, m2.end());</w:t>
+        <w:t>(</w:t>
+      </w:r>
+      <w:proofErr w:type="gramEnd"/>
+      <w:r>
+        <w:t>);</w:t>
+      </w:r>
+    </w:p>
+    <w:p>
+      <w:pPr>
+        <w:pStyle w:val="afff4"/>
+        <w:pBdr>
+          <w:top w:val="single" w:sz="4" w:space="1" w:color="auto"/>
+          <w:left w:val="single" w:sz="4" w:space="4" w:color="auto"/>
+          <w:bottom w:val="single" w:sz="4" w:space="1" w:color="auto"/>
+          <w:right w:val="single" w:sz="4" w:space="4" w:color="auto"/>
+        </w:pBdr>
+      </w:pPr>
+      <w:r>
+        <w:t xml:space="preserve">  m</w:t>
+      </w:r>
+      <w:proofErr w:type="gramStart"/>
+      <w:r>
+        <w:t>1.insert</w:t>
+      </w:r>
+      <w:proofErr w:type="gramEnd"/>
+      <w:r>
+        <w:t>(it, m2.end());</w:t>
       </w:r>
     </w:p>
     <w:p>
@@ -3415,12 +3699,17 @@
         <w:t xml:space="preserve">return </w:t>
       </w:r>
       <w:proofErr w:type="spellStart"/>
+      <w:proofErr w:type="gramStart"/>
       <w:r>
         <w:t>timeit</w:t>
       </w:r>
       <w:proofErr w:type="spellEnd"/>
       <w:r>
-        <w:t>();</w:t>
+        <w:t>(</w:t>
+      </w:r>
+      <w:proofErr w:type="gramEnd"/>
+      <w:r>
+        <w:t>);</w:t>
       </w:r>
     </w:p>
     <w:p>
@@ -3543,6 +3832,7 @@
       <w:r>
         <w:rPr>
           <w:noProof/>
+          <w:lang w:val="ru-RU"/>
         </w:rPr>
         <w:t>3</w:t>
       </w:r>
@@ -3660,21 +3950,37 @@
         </w:pBdr>
       </w:pPr>
       <w:r>
-        <w:t>int find(int num, int seed) {</w:t>
-      </w:r>
-    </w:p>
-    <w:p>
-      <w:pPr>
-        <w:pStyle w:val="afff4"/>
-        <w:pBdr>
-          <w:top w:val="single" w:sz="4" w:space="1" w:color="auto"/>
-          <w:left w:val="single" w:sz="4" w:space="4" w:color="auto"/>
-          <w:bottom w:val="single" w:sz="4" w:space="1" w:color="auto"/>
-          <w:right w:val="single" w:sz="4" w:space="4" w:color="auto"/>
-        </w:pBdr>
-      </w:pPr>
-      <w:r>
-        <w:t xml:space="preserve">  T m = create&lt;T&gt;(num, seed);</w:t>
+        <w:t xml:space="preserve">int </w:t>
+      </w:r>
+      <w:proofErr w:type="gramStart"/>
+      <w:r>
+        <w:t>find(</w:t>
+      </w:r>
+      <w:proofErr w:type="gramEnd"/>
+      <w:r>
+        <w:t>int num, int seed) {</w:t>
+      </w:r>
+    </w:p>
+    <w:p>
+      <w:pPr>
+        <w:pStyle w:val="afff4"/>
+        <w:pBdr>
+          <w:top w:val="single" w:sz="4" w:space="1" w:color="auto"/>
+          <w:left w:val="single" w:sz="4" w:space="4" w:color="auto"/>
+          <w:bottom w:val="single" w:sz="4" w:space="1" w:color="auto"/>
+          <w:right w:val="single" w:sz="4" w:space="4" w:color="auto"/>
+        </w:pBdr>
+      </w:pPr>
+      <w:r>
+        <w:t xml:space="preserve">  T m = create&lt;T</w:t>
+      </w:r>
+      <w:proofErr w:type="gramStart"/>
+      <w:r>
+        <w:t>&gt;(</w:t>
+      </w:r>
+      <w:proofErr w:type="gramEnd"/>
+      <w:r>
+        <w:t>num, seed);</w:t>
       </w:r>
     </w:p>
     <w:p>
@@ -3705,10 +4011,12 @@
         <w:t xml:space="preserve">  for (auto it = </w:t>
       </w:r>
       <w:proofErr w:type="spellStart"/>
+      <w:proofErr w:type="gramStart"/>
       <w:r>
         <w:t>m.begin</w:t>
       </w:r>
       <w:proofErr w:type="spellEnd"/>
+      <w:proofErr w:type="gramEnd"/>
       <w:r>
         <w:t xml:space="preserve">(); </w:t>
       </w:r>
@@ -3735,8 +4043,13 @@
         <w:t xml:space="preserve">    </w:t>
       </w:r>
       <w:proofErr w:type="spellStart"/>
-      <w:r>
-        <w:t>finds.push_back</w:t>
+      <w:proofErr w:type="gramStart"/>
+      <w:r>
+        <w:t>finds.push</w:t>
+      </w:r>
+      <w:proofErr w:type="gramEnd"/>
+      <w:r>
+        <w:t>_back</w:t>
       </w:r>
       <w:proofErr w:type="spellEnd"/>
       <w:r>
@@ -3762,7 +4075,15 @@
       </w:r>
       <w:proofErr w:type="spellEnd"/>
       <w:r>
-        <w:t xml:space="preserve"> = rand() % 3 + 1;</w:t>
+        <w:t xml:space="preserve"> = </w:t>
+      </w:r>
+      <w:proofErr w:type="gramStart"/>
+      <w:r>
+        <w:t>rand(</w:t>
+      </w:r>
+      <w:proofErr w:type="gramEnd"/>
+      <w:r>
+        <w:t>) % 3 + 1;</w:t>
       </w:r>
     </w:p>
     <w:p>
@@ -3807,6 +4128,7 @@
         </w:pBdr>
       </w:pPr>
       <w:r>
+        <w:lastRenderedPageBreak/>
         <w:tab/>
         <w:t xml:space="preserve">  it++;</w:t>
       </w:r>
@@ -3851,29 +4173,40 @@
         </w:pBdr>
       </w:pPr>
       <w:r>
-        <w:t xml:space="preserve">  vector&lt;int&gt; </w:t>
-      </w:r>
-      <w:proofErr w:type="spellStart"/>
-      <w:r>
-        <w:t>unfinds</w:t>
-      </w:r>
-      <w:proofErr w:type="spellEnd"/>
-      <w:r>
-        <w:t>;</w:t>
-      </w:r>
-    </w:p>
-    <w:p>
-      <w:pPr>
-        <w:pStyle w:val="afff4"/>
-        <w:pBdr>
-          <w:top w:val="single" w:sz="4" w:space="1" w:color="auto"/>
-          <w:left w:val="single" w:sz="4" w:space="4" w:color="auto"/>
-          <w:bottom w:val="single" w:sz="4" w:space="1" w:color="auto"/>
-          <w:right w:val="single" w:sz="4" w:space="4" w:color="auto"/>
-        </w:pBdr>
-      </w:pPr>
-      <w:r>
-        <w:t xml:space="preserve">  do {</w:t>
+        <w:t xml:space="preserve">  for (auto </w:t>
+      </w:r>
+      <w:proofErr w:type="gramStart"/>
+      <w:r>
+        <w:t>k :</w:t>
+      </w:r>
+      <w:proofErr w:type="gramEnd"/>
+      <w:r>
+        <w:t xml:space="preserve"> finds) {</w:t>
+      </w:r>
+    </w:p>
+    <w:p>
+      <w:pPr>
+        <w:pStyle w:val="afff4"/>
+        <w:pBdr>
+          <w:top w:val="single" w:sz="4" w:space="1" w:color="auto"/>
+          <w:left w:val="single" w:sz="4" w:space="4" w:color="auto"/>
+          <w:bottom w:val="single" w:sz="4" w:space="1" w:color="auto"/>
+          <w:right w:val="single" w:sz="4" w:space="4" w:color="auto"/>
+        </w:pBdr>
+      </w:pPr>
+      <w:r>
+        <w:tab/>
+        <w:t xml:space="preserve">int v = </w:t>
+      </w:r>
+      <w:proofErr w:type="spellStart"/>
+      <w:proofErr w:type="gramStart"/>
+      <w:r>
+        <w:t>m.find</w:t>
+      </w:r>
+      <w:proofErr w:type="spellEnd"/>
+      <w:proofErr w:type="gramEnd"/>
+      <w:r>
+        <w:t>(k)-&gt;second;</w:t>
       </w:r>
     </w:p>
     <w:p>
@@ -3896,247 +4229,48 @@
       </w:r>
       <w:proofErr w:type="spellEnd"/>
       <w:r>
-        <w:t xml:space="preserve"> = rand2;</w:t>
-      </w:r>
-    </w:p>
-    <w:p>
-      <w:pPr>
-        <w:pStyle w:val="afff4"/>
-        <w:pBdr>
-          <w:top w:val="single" w:sz="4" w:space="1" w:color="auto"/>
-          <w:left w:val="single" w:sz="4" w:space="4" w:color="auto"/>
-          <w:bottom w:val="single" w:sz="4" w:space="1" w:color="auto"/>
-          <w:right w:val="single" w:sz="4" w:space="4" w:color="auto"/>
-        </w:pBdr>
-      </w:pPr>
-      <w:r>
-        <w:lastRenderedPageBreak/>
-        <w:tab/>
-        <w:t>if (</w:t>
-      </w:r>
-      <w:proofErr w:type="spellStart"/>
-      <w:r>
-        <w:t>m.find</w:t>
+        <w:t xml:space="preserve"> = v * v;</w:t>
+      </w:r>
+    </w:p>
+    <w:p>
+      <w:pPr>
+        <w:pStyle w:val="afff4"/>
+        <w:pBdr>
+          <w:top w:val="single" w:sz="4" w:space="1" w:color="auto"/>
+          <w:left w:val="single" w:sz="4" w:space="4" w:color="auto"/>
+          <w:bottom w:val="single" w:sz="4" w:space="1" w:color="auto"/>
+          <w:right w:val="single" w:sz="4" w:space="4" w:color="auto"/>
+        </w:pBdr>
+      </w:pPr>
+      <w:r>
+        <w:t xml:space="preserve">  }</w:t>
+      </w:r>
+    </w:p>
+    <w:p>
+      <w:pPr>
+        <w:pStyle w:val="afff4"/>
+        <w:pBdr>
+          <w:top w:val="single" w:sz="4" w:space="1" w:color="auto"/>
+          <w:left w:val="single" w:sz="4" w:space="4" w:color="auto"/>
+          <w:bottom w:val="single" w:sz="4" w:space="1" w:color="auto"/>
+          <w:right w:val="single" w:sz="4" w:space="4" w:color="auto"/>
+        </w:pBdr>
+      </w:pPr>
+      <w:r>
+        <w:t xml:space="preserve">  return </w:t>
+      </w:r>
+      <w:proofErr w:type="spellStart"/>
+      <w:proofErr w:type="gramStart"/>
+      <w:r>
+        <w:t>timeit</w:t>
       </w:r>
       <w:proofErr w:type="spellEnd"/>
       <w:r>
         <w:t>(</w:t>
       </w:r>
-      <w:proofErr w:type="spellStart"/>
-      <w:r>
-        <w:t>tmp</w:t>
-      </w:r>
-      <w:proofErr w:type="spellEnd"/>
-      <w:r>
-        <w:t xml:space="preserve">) != </w:t>
-      </w:r>
-      <w:proofErr w:type="spellStart"/>
-      <w:r>
-        <w:t>m.end</w:t>
-      </w:r>
-      <w:proofErr w:type="spellEnd"/>
-      <w:r>
-        <w:t>()) {</w:t>
-      </w:r>
-    </w:p>
-    <w:p>
-      <w:pPr>
-        <w:pStyle w:val="afff4"/>
-        <w:pBdr>
-          <w:top w:val="single" w:sz="4" w:space="1" w:color="auto"/>
-          <w:left w:val="single" w:sz="4" w:space="4" w:color="auto"/>
-          <w:bottom w:val="single" w:sz="4" w:space="1" w:color="auto"/>
-          <w:right w:val="single" w:sz="4" w:space="4" w:color="auto"/>
-        </w:pBdr>
-      </w:pPr>
-      <w:r>
-        <w:tab/>
-        <w:t xml:space="preserve">  continue;</w:t>
-      </w:r>
-    </w:p>
-    <w:p>
-      <w:pPr>
-        <w:pStyle w:val="afff4"/>
-        <w:pBdr>
-          <w:top w:val="single" w:sz="4" w:space="1" w:color="auto"/>
-          <w:left w:val="single" w:sz="4" w:space="4" w:color="auto"/>
-          <w:bottom w:val="single" w:sz="4" w:space="1" w:color="auto"/>
-          <w:right w:val="single" w:sz="4" w:space="4" w:color="auto"/>
-        </w:pBdr>
-      </w:pPr>
-      <w:r>
-        <w:tab/>
-        <w:t>}</w:t>
-      </w:r>
-    </w:p>
-    <w:p>
-      <w:pPr>
-        <w:pStyle w:val="afff4"/>
-        <w:pBdr>
-          <w:top w:val="single" w:sz="4" w:space="1" w:color="auto"/>
-          <w:left w:val="single" w:sz="4" w:space="4" w:color="auto"/>
-          <w:bottom w:val="single" w:sz="4" w:space="1" w:color="auto"/>
-          <w:right w:val="single" w:sz="4" w:space="4" w:color="auto"/>
-        </w:pBdr>
-      </w:pPr>
-      <w:r>
-        <w:tab/>
-      </w:r>
-      <w:proofErr w:type="spellStart"/>
-      <w:r>
-        <w:t>unfinds.push_back</w:t>
-      </w:r>
-      <w:proofErr w:type="spellEnd"/>
-      <w:r>
-        <w:t>(</w:t>
-      </w:r>
-      <w:proofErr w:type="spellStart"/>
-      <w:r>
-        <w:t>tmp</w:t>
-      </w:r>
-      <w:proofErr w:type="spellEnd"/>
+      <w:proofErr w:type="gramEnd"/>
       <w:r>
         <w:t>);</w:t>
-      </w:r>
-    </w:p>
-    <w:p>
-      <w:pPr>
-        <w:pStyle w:val="afff4"/>
-        <w:pBdr>
-          <w:top w:val="single" w:sz="4" w:space="1" w:color="auto"/>
-          <w:left w:val="single" w:sz="4" w:space="4" w:color="auto"/>
-          <w:bottom w:val="single" w:sz="4" w:space="1" w:color="auto"/>
-          <w:right w:val="single" w:sz="4" w:space="4" w:color="auto"/>
-        </w:pBdr>
-      </w:pPr>
-      <w:r>
-        <w:t xml:space="preserve">  } while(</w:t>
-      </w:r>
-      <w:proofErr w:type="spellStart"/>
-      <w:r>
-        <w:t>unfinds.size</w:t>
-      </w:r>
-      <w:proofErr w:type="spellEnd"/>
-      <w:r>
-        <w:t>() &lt; 50'000);</w:t>
-      </w:r>
-    </w:p>
-    <w:p>
-      <w:pPr>
-        <w:pStyle w:val="afff4"/>
-        <w:pBdr>
-          <w:top w:val="single" w:sz="4" w:space="1" w:color="auto"/>
-          <w:left w:val="single" w:sz="4" w:space="4" w:color="auto"/>
-          <w:bottom w:val="single" w:sz="4" w:space="1" w:color="auto"/>
-          <w:right w:val="single" w:sz="4" w:space="4" w:color="auto"/>
-        </w:pBdr>
-      </w:pPr>
-      <w:r>
-        <w:t xml:space="preserve">  </w:t>
-      </w:r>
-      <w:proofErr w:type="spellStart"/>
-      <w:r>
-        <w:t>timeit</w:t>
-      </w:r>
-      <w:proofErr w:type="spellEnd"/>
-      <w:r>
-        <w:t>();</w:t>
-      </w:r>
-    </w:p>
-    <w:p>
-      <w:pPr>
-        <w:pStyle w:val="afff4"/>
-        <w:pBdr>
-          <w:top w:val="single" w:sz="4" w:space="1" w:color="auto"/>
-          <w:left w:val="single" w:sz="4" w:space="4" w:color="auto"/>
-          <w:bottom w:val="single" w:sz="4" w:space="1" w:color="auto"/>
-          <w:right w:val="single" w:sz="4" w:space="4" w:color="auto"/>
-        </w:pBdr>
-      </w:pPr>
-      <w:r>
-        <w:t xml:space="preserve">  for (auto k : finds) {</w:t>
-      </w:r>
-    </w:p>
-    <w:p>
-      <w:pPr>
-        <w:pStyle w:val="afff4"/>
-        <w:pBdr>
-          <w:top w:val="single" w:sz="4" w:space="1" w:color="auto"/>
-          <w:left w:val="single" w:sz="4" w:space="4" w:color="auto"/>
-          <w:bottom w:val="single" w:sz="4" w:space="1" w:color="auto"/>
-          <w:right w:val="single" w:sz="4" w:space="4" w:color="auto"/>
-        </w:pBdr>
-      </w:pPr>
-      <w:r>
-        <w:tab/>
-        <w:t xml:space="preserve">int v = </w:t>
-      </w:r>
-      <w:proofErr w:type="spellStart"/>
-      <w:r>
-        <w:t>m.find</w:t>
-      </w:r>
-      <w:proofErr w:type="spellEnd"/>
-      <w:r>
-        <w:t>(k)-&gt;second;</w:t>
-      </w:r>
-    </w:p>
-    <w:p>
-      <w:pPr>
-        <w:pStyle w:val="afff4"/>
-        <w:pBdr>
-          <w:top w:val="single" w:sz="4" w:space="1" w:color="auto"/>
-          <w:left w:val="single" w:sz="4" w:space="4" w:color="auto"/>
-          <w:bottom w:val="single" w:sz="4" w:space="1" w:color="auto"/>
-          <w:right w:val="single" w:sz="4" w:space="4" w:color="auto"/>
-        </w:pBdr>
-      </w:pPr>
-      <w:r>
-        <w:tab/>
-        <w:t xml:space="preserve">int </w:t>
-      </w:r>
-      <w:proofErr w:type="spellStart"/>
-      <w:r>
-        <w:t>tmp</w:t>
-      </w:r>
-      <w:proofErr w:type="spellEnd"/>
-      <w:r>
-        <w:t xml:space="preserve"> = v * v;</w:t>
-      </w:r>
-    </w:p>
-    <w:p>
-      <w:pPr>
-        <w:pStyle w:val="afff4"/>
-        <w:pBdr>
-          <w:top w:val="single" w:sz="4" w:space="1" w:color="auto"/>
-          <w:left w:val="single" w:sz="4" w:space="4" w:color="auto"/>
-          <w:bottom w:val="single" w:sz="4" w:space="1" w:color="auto"/>
-          <w:right w:val="single" w:sz="4" w:space="4" w:color="auto"/>
-        </w:pBdr>
-      </w:pPr>
-      <w:r>
-        <w:t xml:space="preserve">  }</w:t>
-      </w:r>
-    </w:p>
-    <w:p>
-      <w:pPr>
-        <w:pStyle w:val="afff4"/>
-        <w:pBdr>
-          <w:top w:val="single" w:sz="4" w:space="1" w:color="auto"/>
-          <w:left w:val="single" w:sz="4" w:space="4" w:color="auto"/>
-          <w:bottom w:val="single" w:sz="4" w:space="1" w:color="auto"/>
-          <w:right w:val="single" w:sz="4" w:space="4" w:color="auto"/>
-        </w:pBdr>
-      </w:pPr>
-      <w:r>
-        <w:t xml:space="preserve">  return </w:t>
-      </w:r>
-      <w:proofErr w:type="spellStart"/>
-      <w:r>
-        <w:t>timeit</w:t>
-      </w:r>
-      <w:proofErr w:type="spellEnd"/>
-      <w:r>
-        <w:t>();</w:t>
       </w:r>
     </w:p>
     <w:p>
@@ -4164,6 +4298,12 @@
         <w:keepNext/>
         <w:jc w:val="center"/>
       </w:pPr>
+      <w:r>
+        <w:rPr>
+          <w:noProof/>
+        </w:rPr>
+        <w:t>-</w:t>
+      </w:r>
       <w:r>
         <w:rPr>
           <w:noProof/>
@@ -4221,6 +4361,9 @@
     <w:p>
       <w:pPr>
         <w:pStyle w:val="a8"/>
+        <w:rPr>
+          <w:lang w:val="ru-RU"/>
+        </w:rPr>
       </w:pPr>
       <w:r>
         <w:rPr>
@@ -4261,6 +4404,7 @@
       <w:r>
         <w:rPr>
           <w:noProof/>
+          <w:lang w:val="ru-RU"/>
         </w:rPr>
         <w:t>4</w:t>
       </w:r>
@@ -4383,21 +4527,37 @@
         </w:pBdr>
       </w:pPr>
       <w:r>
-        <w:t>int erase(int num, int seed) {</w:t>
-      </w:r>
-    </w:p>
-    <w:p>
-      <w:pPr>
-        <w:pStyle w:val="afff4"/>
-        <w:pBdr>
-          <w:top w:val="single" w:sz="4" w:space="1" w:color="auto"/>
-          <w:left w:val="single" w:sz="4" w:space="4" w:color="auto"/>
-          <w:bottom w:val="single" w:sz="4" w:space="1" w:color="auto"/>
-          <w:right w:val="single" w:sz="4" w:space="4" w:color="auto"/>
-        </w:pBdr>
-      </w:pPr>
-      <w:r>
-        <w:t xml:space="preserve">  T m = create&lt;T&gt;(num, seed);</w:t>
+        <w:t xml:space="preserve">int </w:t>
+      </w:r>
+      <w:proofErr w:type="gramStart"/>
+      <w:r>
+        <w:t>erase(</w:t>
+      </w:r>
+      <w:proofErr w:type="gramEnd"/>
+      <w:r>
+        <w:t>int num, int seed) {</w:t>
+      </w:r>
+    </w:p>
+    <w:p>
+      <w:pPr>
+        <w:pStyle w:val="afff4"/>
+        <w:pBdr>
+          <w:top w:val="single" w:sz="4" w:space="1" w:color="auto"/>
+          <w:left w:val="single" w:sz="4" w:space="4" w:color="auto"/>
+          <w:bottom w:val="single" w:sz="4" w:space="1" w:color="auto"/>
+          <w:right w:val="single" w:sz="4" w:space="4" w:color="auto"/>
+        </w:pBdr>
+      </w:pPr>
+      <w:r>
+        <w:t xml:space="preserve">  T m = create&lt;T</w:t>
+      </w:r>
+      <w:proofErr w:type="gramStart"/>
+      <w:r>
+        <w:t>&gt;(</w:t>
+      </w:r>
+      <w:proofErr w:type="gramEnd"/>
+      <w:r>
+        <w:t>num, seed);</w:t>
       </w:r>
     </w:p>
     <w:p>
@@ -4414,10 +4574,12 @@
         <w:t xml:space="preserve">  auto it = </w:t>
       </w:r>
       <w:proofErr w:type="spellStart"/>
+      <w:proofErr w:type="gramStart"/>
       <w:r>
         <w:t>m.begin</w:t>
       </w:r>
       <w:proofErr w:type="spellEnd"/>
+      <w:proofErr w:type="gramEnd"/>
       <w:r>
         <w:t>();</w:t>
       </w:r>
@@ -4433,109 +4595,127 @@
         </w:pBdr>
       </w:pPr>
       <w:r>
+        <w:t xml:space="preserve">  for (int </w:t>
+      </w:r>
+      <w:proofErr w:type="spellStart"/>
+      <w:r>
+        <w:t>i</w:t>
+      </w:r>
+      <w:proofErr w:type="spellEnd"/>
+      <w:r>
+        <w:t xml:space="preserve"> = 0; </w:t>
+      </w:r>
+      <w:proofErr w:type="spellStart"/>
+      <w:r>
+        <w:t>i</w:t>
+      </w:r>
+      <w:proofErr w:type="spellEnd"/>
+      <w:r>
+        <w:t xml:space="preserve"> &lt; 50'000; </w:t>
+      </w:r>
+      <w:proofErr w:type="spellStart"/>
+      <w:r>
+        <w:t>i</w:t>
+      </w:r>
+      <w:proofErr w:type="spellEnd"/>
+      <w:r>
+        <w:t>++, it++);</w:t>
+      </w:r>
+    </w:p>
+    <w:p>
+      <w:pPr>
+        <w:pStyle w:val="afff4"/>
+        <w:pBdr>
+          <w:top w:val="single" w:sz="4" w:space="1" w:color="auto"/>
+          <w:left w:val="single" w:sz="4" w:space="4" w:color="auto"/>
+          <w:bottom w:val="single" w:sz="4" w:space="1" w:color="auto"/>
+          <w:right w:val="single" w:sz="4" w:space="4" w:color="auto"/>
+        </w:pBdr>
+      </w:pPr>
+      <w:r>
+        <w:t xml:space="preserve">  </w:t>
+      </w:r>
+      <w:proofErr w:type="spellStart"/>
+      <w:proofErr w:type="gramStart"/>
+      <w:r>
+        <w:t>timeit</w:t>
+      </w:r>
+      <w:proofErr w:type="spellEnd"/>
+      <w:r>
+        <w:t>(</w:t>
+      </w:r>
+      <w:proofErr w:type="gramEnd"/>
+      <w:r>
+        <w:t>);</w:t>
+      </w:r>
+    </w:p>
+    <w:p>
+      <w:pPr>
+        <w:pStyle w:val="afff4"/>
+        <w:pBdr>
+          <w:top w:val="single" w:sz="4" w:space="1" w:color="auto"/>
+          <w:left w:val="single" w:sz="4" w:space="4" w:color="auto"/>
+          <w:bottom w:val="single" w:sz="4" w:space="1" w:color="auto"/>
+          <w:right w:val="single" w:sz="4" w:space="4" w:color="auto"/>
+        </w:pBdr>
+      </w:pPr>
+      <w:r>
         <w:lastRenderedPageBreak/>
-        <w:t xml:space="preserve">  for (int </w:t>
-      </w:r>
-      <w:proofErr w:type="spellStart"/>
-      <w:r>
-        <w:t>i</w:t>
-      </w:r>
-      <w:proofErr w:type="spellEnd"/>
-      <w:r>
-        <w:t xml:space="preserve"> = 0; </w:t>
-      </w:r>
-      <w:proofErr w:type="spellStart"/>
-      <w:r>
-        <w:t>i</w:t>
-      </w:r>
-      <w:proofErr w:type="spellEnd"/>
-      <w:r>
-        <w:t xml:space="preserve"> &lt; 50'000; </w:t>
-      </w:r>
-      <w:proofErr w:type="spellStart"/>
-      <w:r>
-        <w:t>i</w:t>
-      </w:r>
-      <w:proofErr w:type="spellEnd"/>
-      <w:r>
-        <w:t>++, it++);</w:t>
-      </w:r>
-    </w:p>
-    <w:p>
-      <w:pPr>
-        <w:pStyle w:val="afff4"/>
-        <w:pBdr>
-          <w:top w:val="single" w:sz="4" w:space="1" w:color="auto"/>
-          <w:left w:val="single" w:sz="4" w:space="4" w:color="auto"/>
-          <w:bottom w:val="single" w:sz="4" w:space="1" w:color="auto"/>
-          <w:right w:val="single" w:sz="4" w:space="4" w:color="auto"/>
-        </w:pBdr>
-      </w:pPr>
-      <w:r>
         <w:t xml:space="preserve">  </w:t>
       </w:r>
       <w:proofErr w:type="spellStart"/>
       <w:r>
+        <w:t>m.</w:t>
+      </w:r>
+      <w:proofErr w:type="gramStart"/>
+      <w:r>
+        <w:t>erase</w:t>
+      </w:r>
+      <w:proofErr w:type="spellEnd"/>
+      <w:r>
+        <w:t>(</w:t>
+      </w:r>
+      <w:proofErr w:type="gramEnd"/>
+      <w:r>
+        <w:t xml:space="preserve">it, </w:t>
+      </w:r>
+      <w:proofErr w:type="spellStart"/>
+      <w:r>
+        <w:t>m.end</w:t>
+      </w:r>
+      <w:proofErr w:type="spellEnd"/>
+      <w:r>
+        <w:t>());</w:t>
+      </w:r>
+    </w:p>
+    <w:p>
+      <w:pPr>
+        <w:pStyle w:val="afff4"/>
+        <w:pBdr>
+          <w:top w:val="single" w:sz="4" w:space="1" w:color="auto"/>
+          <w:left w:val="single" w:sz="4" w:space="4" w:color="auto"/>
+          <w:bottom w:val="single" w:sz="4" w:space="1" w:color="auto"/>
+          <w:right w:val="single" w:sz="4" w:space="4" w:color="auto"/>
+        </w:pBdr>
+      </w:pPr>
+      <w:r>
+        <w:t xml:space="preserve">  </w:t>
+      </w:r>
+      <w:r>
+        <w:t xml:space="preserve">return </w:t>
+      </w:r>
+      <w:proofErr w:type="spellStart"/>
+      <w:proofErr w:type="gramStart"/>
+      <w:r>
         <w:t>timeit</w:t>
       </w:r>
       <w:proofErr w:type="spellEnd"/>
       <w:r>
-        <w:t>();</w:t>
-      </w:r>
-    </w:p>
-    <w:p>
-      <w:pPr>
-        <w:pStyle w:val="afff4"/>
-        <w:pBdr>
-          <w:top w:val="single" w:sz="4" w:space="1" w:color="auto"/>
-          <w:left w:val="single" w:sz="4" w:space="4" w:color="auto"/>
-          <w:bottom w:val="single" w:sz="4" w:space="1" w:color="auto"/>
-          <w:right w:val="single" w:sz="4" w:space="4" w:color="auto"/>
-        </w:pBdr>
-      </w:pPr>
-      <w:r>
-        <w:t xml:space="preserve">  </w:t>
-      </w:r>
-      <w:proofErr w:type="spellStart"/>
-      <w:r>
-        <w:t>m.erase</w:t>
-      </w:r>
-      <w:proofErr w:type="spellEnd"/>
-      <w:r>
-        <w:t xml:space="preserve">(it, </w:t>
-      </w:r>
-      <w:proofErr w:type="spellStart"/>
-      <w:r>
-        <w:t>m.end</w:t>
-      </w:r>
-      <w:proofErr w:type="spellEnd"/>
-      <w:r>
-        <w:t>());</w:t>
-      </w:r>
-    </w:p>
-    <w:p>
-      <w:pPr>
-        <w:pStyle w:val="afff4"/>
-        <w:pBdr>
-          <w:top w:val="single" w:sz="4" w:space="1" w:color="auto"/>
-          <w:left w:val="single" w:sz="4" w:space="4" w:color="auto"/>
-          <w:bottom w:val="single" w:sz="4" w:space="1" w:color="auto"/>
-          <w:right w:val="single" w:sz="4" w:space="4" w:color="auto"/>
-        </w:pBdr>
-      </w:pPr>
-      <w:r>
-        <w:t xml:space="preserve">  </w:t>
-      </w:r>
-      <w:r>
-        <w:t xml:space="preserve">return </w:t>
-      </w:r>
-      <w:proofErr w:type="spellStart"/>
-      <w:r>
-        <w:t>timeit</w:t>
-      </w:r>
-      <w:proofErr w:type="spellEnd"/>
-      <w:r>
-        <w:t>();</w:t>
+        <w:t>(</w:t>
+      </w:r>
+      <w:proofErr w:type="gramEnd"/>
+      <w:r>
+        <w:t>);</w:t>
       </w:r>
     </w:p>
     <w:p>
@@ -4620,6 +4800,9 @@
     <w:p>
       <w:pPr>
         <w:pStyle w:val="a8"/>
+        <w:rPr>
+          <w:lang w:val="ru-RU"/>
+        </w:rPr>
       </w:pPr>
       <w:r>
         <w:rPr>
@@ -4660,6 +4843,7 @@
       <w:r>
         <w:rPr>
           <w:noProof/>
+          <w:lang w:val="ru-RU"/>
         </w:rPr>
         <w:t>5</w:t>
       </w:r>
@@ -4776,21 +4960,37 @@
         </w:pBdr>
       </w:pPr>
       <w:r>
-        <w:t>int clear(int num, int seed) {</w:t>
-      </w:r>
-    </w:p>
-    <w:p>
-      <w:pPr>
-        <w:pStyle w:val="afff4"/>
-        <w:pBdr>
-          <w:top w:val="single" w:sz="4" w:space="1" w:color="auto"/>
-          <w:left w:val="single" w:sz="4" w:space="4" w:color="auto"/>
-          <w:bottom w:val="single" w:sz="4" w:space="1" w:color="auto"/>
-          <w:right w:val="single" w:sz="4" w:space="4" w:color="auto"/>
-        </w:pBdr>
-      </w:pPr>
-      <w:r>
-        <w:t xml:space="preserve">  T m = create&lt;T&gt;(num, seed);</w:t>
+        <w:t xml:space="preserve">int </w:t>
+      </w:r>
+      <w:proofErr w:type="gramStart"/>
+      <w:r>
+        <w:t>clear(</w:t>
+      </w:r>
+      <w:proofErr w:type="gramEnd"/>
+      <w:r>
+        <w:t>int num, int seed) {</w:t>
+      </w:r>
+    </w:p>
+    <w:p>
+      <w:pPr>
+        <w:pStyle w:val="afff4"/>
+        <w:pBdr>
+          <w:top w:val="single" w:sz="4" w:space="1" w:color="auto"/>
+          <w:left w:val="single" w:sz="4" w:space="4" w:color="auto"/>
+          <w:bottom w:val="single" w:sz="4" w:space="1" w:color="auto"/>
+          <w:right w:val="single" w:sz="4" w:space="4" w:color="auto"/>
+        </w:pBdr>
+      </w:pPr>
+      <w:r>
+        <w:t xml:space="preserve">  T m = create&lt;T</w:t>
+      </w:r>
+      <w:proofErr w:type="gramStart"/>
+      <w:r>
+        <w:t>&gt;(</w:t>
+      </w:r>
+      <w:proofErr w:type="gramEnd"/>
+      <w:r>
+        <w:t>num, seed);</w:t>
       </w:r>
     </w:p>
     <w:p>
@@ -4807,12 +5007,17 @@
         <w:t xml:space="preserve">  </w:t>
       </w:r>
       <w:proofErr w:type="spellStart"/>
+      <w:proofErr w:type="gramStart"/>
       <w:r>
         <w:t>timeit</w:t>
       </w:r>
       <w:proofErr w:type="spellEnd"/>
       <w:r>
-        <w:t>();</w:t>
+        <w:t>(</w:t>
+      </w:r>
+      <w:proofErr w:type="gramEnd"/>
+      <w:r>
+        <w:t>);</w:t>
       </w:r>
     </w:p>
     <w:p>
@@ -4830,11 +5035,19 @@
       </w:r>
       <w:proofErr w:type="spellStart"/>
       <w:r>
-        <w:t>m.clear</w:t>
-      </w:r>
-      <w:proofErr w:type="spellEnd"/>
-      <w:r>
-        <w:t>();</w:t>
+        <w:t>m.</w:t>
+      </w:r>
+      <w:proofErr w:type="gramStart"/>
+      <w:r>
+        <w:t>clear</w:t>
+      </w:r>
+      <w:proofErr w:type="spellEnd"/>
+      <w:r>
+        <w:t>(</w:t>
+      </w:r>
+      <w:proofErr w:type="gramEnd"/>
+      <w:r>
+        <w:t>);</w:t>
       </w:r>
     </w:p>
     <w:p>
@@ -4851,12 +5064,17 @@
         <w:t xml:space="preserve">  return </w:t>
       </w:r>
       <w:proofErr w:type="spellStart"/>
+      <w:proofErr w:type="gramStart"/>
       <w:r>
         <w:t>timeit</w:t>
       </w:r>
       <w:proofErr w:type="spellEnd"/>
       <w:r>
-        <w:t>();</w:t>
+        <w:t>(</w:t>
+      </w:r>
+      <w:proofErr w:type="gramEnd"/>
+      <w:r>
+        <w:t>);</w:t>
       </w:r>
     </w:p>
     <w:p>
@@ -4985,6 +5203,7 @@
       <w:r>
         <w:rPr>
           <w:noProof/>
+          <w:lang w:val="ru-RU"/>
         </w:rPr>
         <w:t>6</w:t>
       </w:r>
@@ -5101,21 +5320,37 @@
         </w:pBdr>
       </w:pPr>
       <w:r>
-        <w:t>int copy(int num, int seed) {</w:t>
-      </w:r>
-    </w:p>
-    <w:p>
-      <w:pPr>
-        <w:pStyle w:val="afff4"/>
-        <w:pBdr>
-          <w:top w:val="single" w:sz="4" w:space="1" w:color="auto"/>
-          <w:left w:val="single" w:sz="4" w:space="4" w:color="auto"/>
-          <w:bottom w:val="single" w:sz="4" w:space="1" w:color="auto"/>
-          <w:right w:val="single" w:sz="4" w:space="4" w:color="auto"/>
-        </w:pBdr>
-      </w:pPr>
-      <w:r>
-        <w:t xml:space="preserve">  T m1 = create&lt;T&gt;(num, seed);</w:t>
+        <w:t xml:space="preserve">int </w:t>
+      </w:r>
+      <w:proofErr w:type="gramStart"/>
+      <w:r>
+        <w:t>copy(</w:t>
+      </w:r>
+      <w:proofErr w:type="gramEnd"/>
+      <w:r>
+        <w:t>int num, int seed) {</w:t>
+      </w:r>
+    </w:p>
+    <w:p>
+      <w:pPr>
+        <w:pStyle w:val="afff4"/>
+        <w:pBdr>
+          <w:top w:val="single" w:sz="4" w:space="1" w:color="auto"/>
+          <w:left w:val="single" w:sz="4" w:space="4" w:color="auto"/>
+          <w:bottom w:val="single" w:sz="4" w:space="1" w:color="auto"/>
+          <w:right w:val="single" w:sz="4" w:space="4" w:color="auto"/>
+        </w:pBdr>
+      </w:pPr>
+      <w:r>
+        <w:t xml:space="preserve">  T m1 = create&lt;T</w:t>
+      </w:r>
+      <w:proofErr w:type="gramStart"/>
+      <w:r>
+        <w:t>&gt;(</w:t>
+      </w:r>
+      <w:proofErr w:type="gramEnd"/>
+      <w:r>
+        <w:t>num, seed);</w:t>
       </w:r>
     </w:p>
     <w:p>
@@ -5132,12 +5367,17 @@
         <w:t xml:space="preserve">  </w:t>
       </w:r>
       <w:proofErr w:type="spellStart"/>
+      <w:proofErr w:type="gramStart"/>
       <w:r>
         <w:t>timeit</w:t>
       </w:r>
       <w:proofErr w:type="spellEnd"/>
       <w:r>
-        <w:t>();</w:t>
+        <w:t>(</w:t>
+      </w:r>
+      <w:proofErr w:type="gramEnd"/>
+      <w:r>
+        <w:t>);</w:t>
       </w:r>
     </w:p>
     <w:p>
@@ -5168,12 +5408,17 @@
         <w:t xml:space="preserve">  return </w:t>
       </w:r>
       <w:proofErr w:type="spellStart"/>
+      <w:proofErr w:type="gramStart"/>
       <w:r>
         <w:t>timeit</w:t>
       </w:r>
       <w:proofErr w:type="spellEnd"/>
       <w:r>
-        <w:t>();</w:t>
+        <w:t>(</w:t>
+      </w:r>
+      <w:proofErr w:type="gramEnd"/>
+      <w:r>
+        <w:t>);</w:t>
       </w:r>
     </w:p>
     <w:p>
@@ -5302,6 +5547,7 @@
       <w:r>
         <w:rPr>
           <w:noProof/>
+          <w:lang w:val="ru-RU"/>
         </w:rPr>
         <w:t>7</w:t>
       </w:r>

</xml_diff>